<commit_message>
Milestone 1 - final
Submitted version of Milestone 1.
</commit_message>
<xml_diff>
--- a/Documentation/Milestone 1 – Research.docx
+++ b/Documentation/Milestone 1 – Research.docx
@@ -11,7 +11,7 @@
         <mc:AlternateContent>
           <mc:Choice Requires="wps">
             <w:drawing>
-              <wp:anchor distT="0" distB="0" distL="114300" distR="114300" simplePos="0" relativeHeight="251663360" behindDoc="0" locked="0" layoutInCell="1" allowOverlap="1" wp14:anchorId="181409AE" wp14:editId="53C42815">
+              <wp:anchor distT="0" distB="0" distL="114300" distR="114300" simplePos="0" relativeHeight="251663360" behindDoc="0" locked="0" layoutInCell="1" allowOverlap="1" wp14:anchorId="181409AE" wp14:editId="33138A85">
                 <wp:simplePos x="0" y="0"/>
                 <wp:positionH relativeFrom="margin">
                   <wp:align>center</wp:align>
@@ -78,7 +78,15 @@
                                 <w:sz w:val="20"/>
                                 <w:szCs w:val="20"/>
                               </w:rPr>
-                              <w:t>University of South Wales – Faculty of Advanced Technology</w:t>
+                              <w:t xml:space="preserve">University of South Wales – Faculty of </w:t>
+                            </w:r>
+                            <w:r>
+                              <w:rPr>
+                                <w:rFonts w:ascii="Helvetica" w:hAnsi="Helvetica"/>
+                                <w:sz w:val="20"/>
+                                <w:szCs w:val="20"/>
+                              </w:rPr>
+                              <w:t>Computing, Engineering and Science</w:t>
                             </w:r>
                           </w:p>
                         </w:txbxContent>
@@ -107,7 +115,7 @@
                 <v:stroke joinstyle="miter"/>
                 <v:path gradientshapeok="t" o:connecttype="rect"/>
               </v:shapetype>
-              <v:shape id="Text Box 6" o:spid="_x0000_s1026" type="#_x0000_t202" style="position:absolute;margin-left:0;margin-top:0;width:416.75pt;height:48.8pt;z-index:251663360;visibility:visible;mso-wrap-style:square;mso-width-percent:0;mso-height-percent:0;mso-wrap-distance-left:9pt;mso-wrap-distance-top:0;mso-wrap-distance-right:9pt;mso-wrap-distance-bottom:0;mso-position-horizontal:center;mso-position-horizontal-relative:margin;mso-position-vertical:top;mso-position-vertical-relative:margin;mso-width-percent:0;mso-height-percent:0;mso-width-relative:margin;mso-height-relative:margin;v-text-anchor:middle" o:gfxdata="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" filled="f" stroked="f">
+              <v:shape id="Text Box 6" o:spid="_x0000_s1026" type="#_x0000_t202" style="position:absolute;margin-left:0;margin-top:0;width:416.75pt;height:48.8pt;z-index:251663360;visibility:visible;mso-wrap-style:square;mso-width-percent:0;mso-height-percent:0;mso-wrap-distance-left:9pt;mso-wrap-distance-top:0;mso-wrap-distance-right:9pt;mso-wrap-distance-bottom:0;mso-position-horizontal:center;mso-position-horizontal-relative:margin;mso-position-vertical:top;mso-position-vertical-relative:margin;mso-width-percent:0;mso-height-percent:0;mso-width-relative:margin;mso-height-relative:margin;v-text-anchor:middle" o:gfxdata="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" filled="f" stroked="f">
                 <v:textbox>
                   <w:txbxContent>
                     <w:p>
@@ -125,7 +133,15 @@
                           <w:sz w:val="20"/>
                           <w:szCs w:val="20"/>
                         </w:rPr>
-                        <w:t>University of South Wales – Faculty of Advanced Technology</w:t>
+                        <w:t xml:space="preserve">University of South Wales – Faculty of </w:t>
+                      </w:r>
+                      <w:r>
+                        <w:rPr>
+                          <w:rFonts w:ascii="Helvetica" w:hAnsi="Helvetica"/>
+                          <w:sz w:val="20"/>
+                          <w:szCs w:val="20"/>
+                        </w:rPr>
+                        <w:t>Computing, Engineering and Science</w:t>
                       </w:r>
                     </w:p>
                   </w:txbxContent>
@@ -138,7 +154,10 @@
       </w:r>
     </w:p>
     <w:p/>
-    <w:p/>
+    <w:p>
+      <w:bookmarkStart w:id="0" w:name="_GoBack"/>
+      <w:bookmarkEnd w:id="0"/>
+    </w:p>
     <w:p/>
     <w:p>
       <w:r>
@@ -149,13 +168,13 @@
         <mc:AlternateContent>
           <mc:Choice Requires="wps">
             <w:drawing>
-              <wp:anchor distT="0" distB="0" distL="114300" distR="114300" simplePos="0" relativeHeight="251660288" behindDoc="0" locked="0" layoutInCell="1" allowOverlap="1" wp14:anchorId="27429F99" wp14:editId="41F16E9F">
+              <wp:anchor distT="0" distB="0" distL="114300" distR="114300" simplePos="0" relativeHeight="251660288" behindDoc="0" locked="0" layoutInCell="1" allowOverlap="1" wp14:anchorId="27429F99" wp14:editId="7C696717">
                 <wp:simplePos x="0" y="0"/>
                 <wp:positionH relativeFrom="margin">
-                  <wp:align>center</wp:align>
+                  <wp:posOffset>564515</wp:posOffset>
                 </wp:positionH>
                 <wp:positionV relativeFrom="margin">
-                  <wp:posOffset>1414145</wp:posOffset>
+                  <wp:posOffset>1439545</wp:posOffset>
                 </wp:positionV>
                 <wp:extent cx="4119880" cy="2442845"/>
                 <wp:effectExtent l="25400" t="25400" r="45720" b="46355"/>
@@ -210,6 +229,7 @@
                         <w:txbxContent>
                           <w:p>
                             <w:pPr>
+                              <w:jc w:val="center"/>
                               <w:rPr>
                                 <w:rFonts w:ascii="Helvetica" w:hAnsi="Helvetica"/>
                                 <w:i/>
@@ -231,6 +251,7 @@
                           </w:p>
                           <w:p>
                             <w:pPr>
+                              <w:jc w:val="center"/>
                               <w:rPr>
                                 <w:rFonts w:ascii="Helvetica" w:hAnsi="Helvetica"/>
                                 <w:i/>
@@ -252,6 +273,7 @@
                           </w:p>
                           <w:p>
                             <w:pPr>
+                              <w:jc w:val="center"/>
                               <w:rPr>
                                 <w:rFonts w:ascii="Helvetica" w:hAnsi="Helvetica"/>
                                 <w:i/>
@@ -316,11 +338,12 @@
                   <v:h position="#0,topLeft" xrange="0,21600"/>
                 </v:handles>
               </v:shapetype>
-              <v:shape id="Parallelogram 4" o:spid="_x0000_s1027" type="#_x0000_t7" style="position:absolute;margin-left:0;margin-top:111.35pt;width:324.4pt;height:192.35pt;z-index:251660288;visibility:visible;mso-wrap-style:square;mso-width-percent:0;mso-height-percent:0;mso-wrap-distance-left:9pt;mso-wrap-distance-top:0;mso-wrap-distance-right:9pt;mso-wrap-distance-bottom:0;mso-position-horizontal:center;mso-position-horizontal-relative:margin;mso-position-vertical:absolute;mso-position-vertical-relative:margin;mso-width-percent:0;mso-height-percent:0;mso-width-relative:margin;mso-height-relative:margin;v-text-anchor:top" o:gfxdata="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" adj="0" filled="f" strokecolor="black [3213]" strokeweight="5.25pt">
+              <v:shape id="Parallelogram 4" o:spid="_x0000_s1027" type="#_x0000_t7" style="position:absolute;margin-left:44.45pt;margin-top:113.35pt;width:324.4pt;height:192.35pt;z-index:251660288;visibility:visible;mso-wrap-style:square;mso-width-percent:0;mso-height-percent:0;mso-wrap-distance-left:9pt;mso-wrap-distance-top:0;mso-wrap-distance-right:9pt;mso-wrap-distance-bottom:0;mso-position-horizontal:absolute;mso-position-horizontal-relative:margin;mso-position-vertical:absolute;mso-position-vertical-relative:margin;mso-width-percent:0;mso-height-percent:0;mso-width-relative:margin;mso-height-relative:margin;v-text-anchor:top" o:gfxdata="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" adj="0" filled="f" strokecolor="black [3213]" strokeweight="5.25pt">
                 <v:textbox inset="2emu">
                   <w:txbxContent>
                     <w:p>
                       <w:pPr>
+                        <w:jc w:val="center"/>
                         <w:rPr>
                           <w:rFonts w:ascii="Helvetica" w:hAnsi="Helvetica"/>
                           <w:i/>
@@ -342,6 +365,7 @@
                     </w:p>
                     <w:p>
                       <w:pPr>
+                        <w:jc w:val="center"/>
                         <w:rPr>
                           <w:rFonts w:ascii="Helvetica" w:hAnsi="Helvetica"/>
                           <w:i/>
@@ -363,6 +387,7 @@
                     </w:p>
                     <w:p>
                       <w:pPr>
+                        <w:jc w:val="center"/>
                         <w:rPr>
                           <w:rFonts w:ascii="Helvetica" w:hAnsi="Helvetica"/>
                           <w:i/>
@@ -397,7 +422,6 @@
     <w:p/>
     <w:p/>
     <w:p/>
-    <w:p/>
     <w:p>
       <w:pPr>
         <w:ind w:firstLine="720"/>
@@ -421,6 +445,7 @@
     <w:p>
       <w:pPr>
         <w:ind w:firstLine="720"/>
+        <w:jc w:val="center"/>
         <w:rPr>
           <w:rFonts w:ascii="Helvetica" w:hAnsi="Helvetica"/>
           <w:sz w:val="44"/>
@@ -431,15 +456,6 @@
     <w:p>
       <w:pPr>
         <w:ind w:firstLine="720"/>
-        <w:rPr>
-          <w:rFonts w:ascii="Helvetica" w:hAnsi="Helvetica"/>
-          <w:sz w:val="44"/>
-          <w:szCs w:val="44"/>
-        </w:rPr>
-      </w:pPr>
-    </w:p>
-    <w:p>
-      <w:pPr>
         <w:rPr>
           <w:rFonts w:ascii="Helvetica" w:hAnsi="Helvetica"/>
           <w:sz w:val="44"/>
@@ -498,11 +514,7 @@
         </w:rPr>
         <w:t xml:space="preserve"> </w:t>
       </w:r>
-    </w:p>
-    <w:p>
-      <w:pPr>
-        <w:spacing w:line="720" w:lineRule="auto"/>
-        <w:jc w:val="center"/>
+      <w:r>
         <w:rPr>
           <w:rFonts w:ascii="Helvetica" w:hAnsi="Helvetica"/>
           <w:bCs/>
@@ -510,8 +522,13 @@
           <w:sz w:val="36"/>
           <w:szCs w:val="36"/>
         </w:rPr>
-      </w:pPr>
-      <w:r>
+        <w:t>– Sub-Report</w:t>
+      </w:r>
+    </w:p>
+    <w:p>
+      <w:pPr>
+        <w:spacing w:line="720" w:lineRule="auto"/>
+        <w:jc w:val="center"/>
         <w:rPr>
           <w:rFonts w:ascii="Helvetica" w:hAnsi="Helvetica"/>
           <w:bCs/>
@@ -519,6 +536,15 @@
           <w:sz w:val="36"/>
           <w:szCs w:val="36"/>
         </w:rPr>
+      </w:pPr>
+      <w:r>
+        <w:rPr>
+          <w:rFonts w:ascii="Helvetica" w:hAnsi="Helvetica"/>
+          <w:bCs/>
+          <w:spacing w:val="54"/>
+          <w:sz w:val="36"/>
+          <w:szCs w:val="36"/>
+        </w:rPr>
         <w:t>Research &amp; Experimentation</w:t>
       </w:r>
     </w:p>
@@ -557,8 +583,6 @@
         </w:rPr>
         <w:t>Jack Holmes</w:t>
       </w:r>
-      <w:bookmarkStart w:id="0" w:name="_GoBack"/>
-      <w:bookmarkEnd w:id="0"/>
     </w:p>
     <w:p>
       <w:pPr>
@@ -577,15 +601,235 @@
         </w:rPr>
         <w:t>10016600</w:t>
       </w:r>
+    </w:p>
+    <w:p>
+      <w:pPr>
+        <w:jc w:val="center"/>
+        <w:rPr>
+          <w:rFonts w:ascii="Helvetica Light" w:hAnsi="Helvetica Light"/>
+          <w:sz w:val="32"/>
+          <w:szCs w:val="32"/>
+        </w:rPr>
+      </w:pPr>
     </w:p>
     <w:p>
       <w:pPr>
         <w:tabs>
           <w:tab w:val="left" w:pos="1200"/>
         </w:tabs>
+        <w:jc w:val="center"/>
+      </w:pPr>
+    </w:p>
+    <w:tbl>
+      <w:tblPr>
+        <w:tblStyle w:val="TableGrid"/>
+        <w:tblW w:w="0" w:type="auto"/>
+        <w:jc w:val="center"/>
+        <w:tblInd w:w="2376" w:type="dxa"/>
+        <w:tblBorders>
+          <w:top w:val="none" w:sz="0" w:space="0" w:color="auto"/>
+          <w:left w:val="none" w:sz="0" w:space="0" w:color="auto"/>
+          <w:bottom w:val="none" w:sz="0" w:space="0" w:color="auto"/>
+          <w:right w:val="none" w:sz="0" w:space="0" w:color="auto"/>
+          <w:insideH w:val="none" w:sz="0" w:space="0" w:color="auto"/>
+          <w:insideV w:val="none" w:sz="0" w:space="0" w:color="auto"/>
+        </w:tblBorders>
+        <w:tblLook w:val="04A0" w:firstRow="1" w:lastRow="0" w:firstColumn="1" w:lastColumn="0" w:noHBand="0" w:noVBand="1"/>
+      </w:tblPr>
+      <w:tblGrid>
+        <w:gridCol w:w="2965"/>
+        <w:gridCol w:w="3043"/>
+      </w:tblGrid>
+      <w:tr>
+        <w:trPr>
+          <w:trHeight w:val="454"/>
+          <w:jc w:val="center"/>
+        </w:trPr>
+        <w:tc>
+          <w:tcPr>
+            <w:tcW w:w="2965" w:type="dxa"/>
+          </w:tcPr>
+          <w:p>
+            <w:pPr>
+              <w:jc w:val="center"/>
+              <w:rPr>
+                <w:rFonts w:ascii="Helvetica Light" w:hAnsi="Helvetica Light"/>
+                <w:sz w:val="32"/>
+                <w:szCs w:val="32"/>
+              </w:rPr>
+            </w:pPr>
+            <w:r>
+              <w:rPr>
+                <w:rFonts w:ascii="Helvetica Light" w:hAnsi="Helvetica Light"/>
+                <w:sz w:val="32"/>
+                <w:szCs w:val="32"/>
+              </w:rPr>
+              <w:t>1</w:t>
+            </w:r>
+            <w:r>
+              <w:rPr>
+                <w:rFonts w:ascii="Helvetica Light" w:hAnsi="Helvetica Light"/>
+                <w:sz w:val="32"/>
+                <w:szCs w:val="32"/>
+                <w:vertAlign w:val="superscript"/>
+              </w:rPr>
+              <w:t>st</w:t>
+            </w:r>
+            <w:r>
+              <w:rPr>
+                <w:rFonts w:ascii="Helvetica Light" w:hAnsi="Helvetica Light"/>
+                <w:sz w:val="32"/>
+                <w:szCs w:val="32"/>
+              </w:rPr>
+              <w:t xml:space="preserve"> Assessor</w:t>
+            </w:r>
+          </w:p>
+        </w:tc>
+        <w:tc>
+          <w:tcPr>
+            <w:tcW w:w="3043" w:type="dxa"/>
+          </w:tcPr>
+          <w:p>
+            <w:pPr>
+              <w:jc w:val="center"/>
+              <w:rPr>
+                <w:rFonts w:ascii="Helvetica Light" w:hAnsi="Helvetica Light"/>
+                <w:sz w:val="32"/>
+                <w:szCs w:val="32"/>
+              </w:rPr>
+            </w:pPr>
+            <w:r>
+              <w:rPr>
+                <w:rFonts w:ascii="Helvetica Light" w:hAnsi="Helvetica Light"/>
+                <w:sz w:val="32"/>
+                <w:szCs w:val="32"/>
+              </w:rPr>
+              <w:t>2</w:t>
+            </w:r>
+            <w:r>
+              <w:rPr>
+                <w:rFonts w:ascii="Helvetica Light" w:hAnsi="Helvetica Light"/>
+                <w:sz w:val="32"/>
+                <w:szCs w:val="32"/>
+                <w:vertAlign w:val="superscript"/>
+              </w:rPr>
+              <w:t>nd</w:t>
+            </w:r>
+            <w:r>
+              <w:rPr>
+                <w:rFonts w:ascii="Helvetica Light" w:hAnsi="Helvetica Light"/>
+                <w:sz w:val="32"/>
+                <w:szCs w:val="32"/>
+              </w:rPr>
+              <w:t xml:space="preserve"> Assessor</w:t>
+            </w:r>
+          </w:p>
+        </w:tc>
+      </w:tr>
+      <w:tr>
+        <w:trPr>
+          <w:jc w:val="center"/>
+        </w:trPr>
+        <w:tc>
+          <w:tcPr>
+            <w:tcW w:w="2965" w:type="dxa"/>
+          </w:tcPr>
+          <w:p>
+            <w:pPr>
+              <w:jc w:val="center"/>
+              <w:rPr>
+                <w:rFonts w:ascii="Helvetica Light" w:hAnsi="Helvetica Light"/>
+                <w:sz w:val="32"/>
+                <w:szCs w:val="32"/>
+              </w:rPr>
+            </w:pPr>
+            <w:r>
+              <w:rPr>
+                <w:rFonts w:ascii="Helvetica Light" w:hAnsi="Helvetica Light"/>
+                <w:sz w:val="32"/>
+                <w:szCs w:val="32"/>
+              </w:rPr>
+              <w:t xml:space="preserve">Keith </w:t>
+            </w:r>
+            <w:proofErr w:type="spellStart"/>
+            <w:r>
+              <w:rPr>
+                <w:rFonts w:ascii="Helvetica Light" w:hAnsi="Helvetica Light"/>
+                <w:sz w:val="32"/>
+                <w:szCs w:val="32"/>
+              </w:rPr>
+              <w:t>Verheyden</w:t>
+            </w:r>
+            <w:proofErr w:type="spellEnd"/>
+          </w:p>
+          <w:p>
+            <w:pPr>
+              <w:jc w:val="center"/>
+              <w:rPr>
+                <w:rFonts w:ascii="Helvetica Light" w:hAnsi="Helvetica Light"/>
+                <w:sz w:val="32"/>
+                <w:szCs w:val="32"/>
+              </w:rPr>
+            </w:pPr>
+          </w:p>
+        </w:tc>
+        <w:tc>
+          <w:tcPr>
+            <w:tcW w:w="3043" w:type="dxa"/>
+          </w:tcPr>
+          <w:p>
+            <w:pPr>
+              <w:jc w:val="center"/>
+              <w:rPr>
+                <w:rFonts w:ascii="Helvetica Light" w:hAnsi="Helvetica Light"/>
+                <w:sz w:val="32"/>
+                <w:szCs w:val="32"/>
+              </w:rPr>
+            </w:pPr>
+            <w:r>
+              <w:rPr>
+                <w:rFonts w:ascii="Helvetica Light" w:hAnsi="Helvetica Light"/>
+                <w:sz w:val="32"/>
+                <w:szCs w:val="32"/>
+              </w:rPr>
+              <w:t>Colin Morris</w:t>
+            </w:r>
+          </w:p>
+        </w:tc>
+      </w:tr>
+    </w:tbl>
+    <w:p>
+      <w:pPr>
+        <w:tabs>
+          <w:tab w:val="left" w:pos="1200"/>
+        </w:tabs>
+        <w:jc w:val="center"/>
+      </w:pPr>
+    </w:p>
+    <w:p>
+      <w:pPr>
+        <w:tabs>
+          <w:tab w:val="left" w:pos="1200"/>
+        </w:tabs>
+        <w:jc w:val="center"/>
+        <w:rPr>
+          <w:rFonts w:ascii="Helvetica Light" w:hAnsi="Helvetica Light"/>
+        </w:rPr>
+      </w:pPr>
+    </w:p>
+    <w:p>
+      <w:pPr>
+        <w:tabs>
+          <w:tab w:val="left" w:pos="1200"/>
+        </w:tabs>
+        <w:jc w:val="center"/>
+        <w:rPr>
+          <w:b/>
+        </w:rPr>
       </w:pPr>
       <w:r>
         <w:rPr>
+          <w:b/>
           <w:noProof/>
           <w:lang w:val="en-US"/>
         </w:rPr>
@@ -941,6 +1185,7 @@
   <w:style w:type="character" w:default="1" w:styleId="DefaultParagraphFont">
     <w:name w:val="Default Paragraph Font"/>
     <w:uiPriority w:val="1"/>
+    <w:semiHidden/>
     <w:unhideWhenUsed/>
   </w:style>
   <w:style w:type="table" w:default="1" w:styleId="TableNormal">
@@ -1072,6 +1317,35 @@
     <w:link w:val="Footer"/>
     <w:uiPriority w:val="99"/>
     <w:rsid w:val="00A70CA2"/>
+  </w:style>
+  <w:style w:type="table" w:styleId="TableGrid">
+    <w:name w:val="Table Grid"/>
+    <w:basedOn w:val="TableNormal"/>
+    <w:uiPriority w:val="59"/>
+    <w:rsid w:val="00E42C86"/>
+    <w:tblPr>
+      <w:tblInd w:w="0" w:type="dxa"/>
+      <w:tblBorders>
+        <w:top w:val="single" w:sz="4" w:space="0" w:color="auto"/>
+        <w:left w:val="single" w:sz="4" w:space="0" w:color="auto"/>
+        <w:bottom w:val="single" w:sz="4" w:space="0" w:color="auto"/>
+        <w:right w:val="single" w:sz="4" w:space="0" w:color="auto"/>
+        <w:insideH w:val="single" w:sz="4" w:space="0" w:color="auto"/>
+        <w:insideV w:val="single" w:sz="4" w:space="0" w:color="auto"/>
+      </w:tblBorders>
+      <w:tblCellMar>
+        <w:top w:w="0" w:type="dxa"/>
+        <w:left w:w="108" w:type="dxa"/>
+        <w:bottom w:w="0" w:type="dxa"/>
+        <w:right w:w="108" w:type="dxa"/>
+      </w:tblCellMar>
+    </w:tblPr>
+  </w:style>
+  <w:style w:type="paragraph" w:styleId="NoSpacing">
+    <w:name w:val="No Spacing"/>
+    <w:uiPriority w:val="1"/>
+    <w:qFormat/>
+    <w:rsid w:val="00E42C86"/>
   </w:style>
 </w:styles>
 </file>
@@ -1255,6 +1529,7 @@
   <w:style w:type="character" w:default="1" w:styleId="DefaultParagraphFont">
     <w:name w:val="Default Paragraph Font"/>
     <w:uiPriority w:val="1"/>
+    <w:semiHidden/>
     <w:unhideWhenUsed/>
   </w:style>
   <w:style w:type="table" w:default="1" w:styleId="TableNormal">
@@ -1386,6 +1661,35 @@
     <w:link w:val="Footer"/>
     <w:uiPriority w:val="99"/>
     <w:rsid w:val="00A70CA2"/>
+  </w:style>
+  <w:style w:type="table" w:styleId="TableGrid">
+    <w:name w:val="Table Grid"/>
+    <w:basedOn w:val="TableNormal"/>
+    <w:uiPriority w:val="59"/>
+    <w:rsid w:val="00E42C86"/>
+    <w:tblPr>
+      <w:tblInd w:w="0" w:type="dxa"/>
+      <w:tblBorders>
+        <w:top w:val="single" w:sz="4" w:space="0" w:color="auto"/>
+        <w:left w:val="single" w:sz="4" w:space="0" w:color="auto"/>
+        <w:bottom w:val="single" w:sz="4" w:space="0" w:color="auto"/>
+        <w:right w:val="single" w:sz="4" w:space="0" w:color="auto"/>
+        <w:insideH w:val="single" w:sz="4" w:space="0" w:color="auto"/>
+        <w:insideV w:val="single" w:sz="4" w:space="0" w:color="auto"/>
+      </w:tblBorders>
+      <w:tblCellMar>
+        <w:top w:w="0" w:type="dxa"/>
+        <w:left w:w="108" w:type="dxa"/>
+        <w:bottom w:w="0" w:type="dxa"/>
+        <w:right w:w="108" w:type="dxa"/>
+      </w:tblCellMar>
+    </w:tblPr>
+  </w:style>
+  <w:style w:type="paragraph" w:styleId="NoSpacing">
+    <w:name w:val="No Spacing"/>
+    <w:uiPriority w:val="1"/>
+    <w:qFormat/>
+    <w:rsid w:val="00E42C86"/>
   </w:style>
 </w:styles>
 </file>
@@ -1715,7 +2019,7 @@
 </file>
 
 <file path=customXml/itemProps1.xml><?xml version="1.0" encoding="utf-8"?>
-<ds:datastoreItem xmlns:ds="http://schemas.openxmlformats.org/officeDocument/2006/customXml" ds:itemID="{794A7235-1684-F245-A55A-5DF269A35098}">
+<ds:datastoreItem xmlns:ds="http://schemas.openxmlformats.org/officeDocument/2006/customXml" ds:itemID="{F099938A-ECAC-4745-B82D-F065D71550D0}">
   <ds:schemaRefs>
     <ds:schemaRef ds:uri="http://schemas.openxmlformats.org/officeDocument/2006/bibliography"/>
   </ds:schemaRefs>

</xml_diff>